<commit_message>
step 10 & 11
</commit_message>
<xml_diff>
--- a/Etap_10/Etap_10_Hubert_Ptaszek.docx
+++ b/Etap_10/Etap_10_Hubert_Ptaszek.docx
@@ -52,7 +52,7 @@
           <w:szCs w:val="44"/>
           <w:shd w:val="clear" w:color="auto" w:fill="FFFFFF"/>
         </w:rPr>
-        <w:t>9</w:t>
+        <w:t>10</w:t>
       </w:r>
     </w:p>
     <w:p>
@@ -134,17 +134,17 @@
           <w:szCs w:val="21"/>
           <w:shd w:val="clear" w:color="auto" w:fill="FFFFFF"/>
         </w:rPr>
-        <w:t>tworzenie dokumentacj</w:t>
-      </w:r>
-      <w:r>
-        <w:rPr>
-          <w:rFonts w:ascii="Helvetica" w:hAnsi="Helvetica" w:cs="Helvetica"/>
-          <w:color w:val="333333"/>
-          <w:sz w:val="21"/>
-          <w:szCs w:val="21"/>
-          <w:shd w:val="clear" w:color="auto" w:fill="FFFFFF"/>
-        </w:rPr>
-        <w:t>i oraz ewentualna poprawa błędów</w:t>
+        <w:t>poprawa błędów</w:t>
+      </w:r>
+      <w:r>
+        <w:rPr>
+          <w:rFonts w:ascii="Helvetica" w:hAnsi="Helvetica" w:cs="Helvetica"/>
+          <w:color w:val="333333"/>
+          <w:sz w:val="21"/>
+          <w:szCs w:val="21"/>
+          <w:shd w:val="clear" w:color="auto" w:fill="FFFFFF"/>
+        </w:rPr>
+        <w:t xml:space="preserve"> z tworzeniem bazy</w:t>
       </w:r>
     </w:p>
     <w:p>
@@ -180,7 +180,27 @@
           <w:szCs w:val="21"/>
           <w:shd w:val="clear" w:color="auto" w:fill="FFFFFF"/>
         </w:rPr>
-        <w:t xml:space="preserve"> brak</w:t>
+        <w:t xml:space="preserve"> </w:t>
+      </w:r>
+      <w:r>
+        <w:rPr>
+          <w:rFonts w:ascii="Helvetica" w:hAnsi="Helvetica" w:cs="Helvetica"/>
+          <w:color w:val="333333"/>
+          <w:sz w:val="21"/>
+          <w:szCs w:val="21"/>
+          <w:shd w:val="clear" w:color="auto" w:fill="FFFFFF"/>
+        </w:rPr>
+        <w:t>wywołanie</w:t>
+      </w:r>
+      <w:r>
+        <w:rPr>
+          <w:rFonts w:ascii="Helvetica" w:hAnsi="Helvetica" w:cs="Helvetica"/>
+          <w:color w:val="333333"/>
+          <w:sz w:val="21"/>
+          <w:szCs w:val="21"/>
+          <w:shd w:val="clear" w:color="auto" w:fill="FFFFFF"/>
+        </w:rPr>
+        <w:t xml:space="preserve"> skryptu SQL na serwerze zdalnym</w:t>
       </w:r>
       <w:r>
         <w:rPr>

</xml_diff>